<commit_message>
implemented some functions that work with files
</commit_message>
<xml_diff>
--- a/Technical task.docx
+++ b/Technical task.docx
@@ -457,22 +457,66 @@
         </w:rPr>
         <w:t>Порогове значення для визначення звуку</w:t>
       </w:r>
+    </w:p>
+    <w:p>
+      <w:pPr>
+        <w:ind w:left="1080"/>
+        <w:rPr>
+          <w:lang w:val="uk-UA"/>
+        </w:rPr>
+      </w:pPr>
+      <w:r>
+        <w:rPr>
+          <w:lang w:val="uk-UA"/>
+        </w:rPr>
+        <w:t xml:space="preserve">По цим параметрам після грубої розмітки потрібно вирішити, чи присвоювати </w:t>
+      </w:r>
+    </w:p>
+    <w:p>
+      <w:pPr>
+        <w:ind w:left="1080"/>
+        <w:rPr>
+          <w:lang w:val="uk-UA"/>
+        </w:rPr>
+      </w:pPr>
+    </w:p>
+    <w:p>
+      <w:pPr>
+        <w:ind w:left="1080"/>
+        <w:rPr>
+          <w:lang w:val="uk-UA"/>
+        </w:rPr>
+      </w:pPr>
+    </w:p>
+    <w:p>
+      <w:pPr>
+        <w:ind w:left="1080"/>
+        <w:rPr>
+          <w:lang w:val="uk-UA"/>
+        </w:rPr>
+      </w:pPr>
+      <w:r>
+        <w:rPr>
+          <w:lang w:val="uk-UA"/>
+        </w:rPr>
+        <w:t xml:space="preserve">0.546681 0.179753 0.229753 0.062937 0.098873 0.060877 0.165234 0.159023 0.099128 0.057450 </w:t>
+      </w:r>
+    </w:p>
+    <w:p>
+      <w:pPr>
+        <w:ind w:left="1080"/>
+        <w:rPr>
+          <w:lang w:val="uk-UA"/>
+        </w:rPr>
+      </w:pPr>
+      <w:r>
+        <w:rPr>
+          <w:lang w:val="uk-UA"/>
+        </w:rPr>
+        <w:t>0.621278 -0.170915 -0.115380 0.158978 0.206241 0.166927 0.191431 0.201026 0.072072 0.082678</w:t>
+      </w:r>
       <w:bookmarkStart w:id="0" w:name="_GoBack"/>
       <w:bookmarkEnd w:id="0"/>
-    </w:p>
-    <w:p>
-      <w:pPr>
-        <w:ind w:left="1080"/>
-        <w:rPr>
-          <w:lang w:val="uk-UA"/>
-        </w:rPr>
-      </w:pPr>
-      <w:r>
-        <w:rPr>
-          <w:lang w:val="uk-UA"/>
-        </w:rPr>
-        <w:t xml:space="preserve">По цим параметрам після грубої розмітки потрібно вирішити, чи присвоювати </w:t>
-      </w:r>
     </w:p>
     <w:sectPr>
       <w:pgSz w:w="11906" w:h="16838"/>

</xml_diff>